<commit_message>
update to py file
</commit_message>
<xml_diff>
--- a/01 Project Management/Exercises/Ex 2.2 Project planning.docx
+++ b/01 Project Management/Exercises/Ex 2.2 Project planning.docx
@@ -1017,7 +1017,19 @@
         <w:rPr>
           <w:rFonts w:ascii="Calibri" w:hAnsi="Calibri" w:cs="Calibri"/>
         </w:rPr>
-        <w:t xml:space="preserve"> How how demand vary throughout the day? At what hours of the day is the Citi</w:t>
+        <w:t xml:space="preserve"> How </w:t>
+      </w:r>
+      <w:r>
+        <w:rPr>
+          <w:rFonts w:ascii="Calibri" w:hAnsi="Calibri" w:cs="Calibri"/>
+        </w:rPr>
+        <w:t>does</w:t>
+      </w:r>
+      <w:r>
+        <w:rPr>
+          <w:rFonts w:ascii="Calibri" w:hAnsi="Calibri" w:cs="Calibri"/>
+        </w:rPr>
+        <w:t xml:space="preserve"> demand vary throughout the day? At what hours of the day is the Citi</w:t>
       </w:r>
       <w:r>
         <w:rPr>

</xml_diff>